<commit_message>
Completed Module 2 assignment
</commit_message>
<xml_diff>
--- a/Module2/Assignment/Module 2 Assignment.docx
+++ b/Module2/Assignment/Module 2 Assignment.docx
@@ -250,10 +250,10 @@
         <w:t>Ability to detect pathogens: t</w:t>
       </w:r>
       <w:r>
-        <w:t xml:space="preserve">he class I MHC molecules display a sample of all the proteins being made inside a cell. Class II molecules are expressed only on cells of the immune system </w:t>
-      </w:r>
-      <w:r>
-        <w:t xml:space="preserve">and display </w:t>
+        <w:t xml:space="preserve">he class I MHC molecules display a sample of all the proteins being made inside a cell. Class II molecules </w:t>
+      </w:r>
+      <w:r>
+        <w:t xml:space="preserve">display </w:t>
       </w:r>
       <w:r>
         <w:t>proteins created outside of the cells.</w:t>
@@ -766,7 +766,13 @@
         <w:t xml:space="preserve"> APCs.</w:t>
       </w:r>
       <w:r>
-        <w:t xml:space="preserve"> Mature APCs have better ability to present antigens and express high levels of co-stimulatory signals and cytokines</w:t>
+        <w:t xml:space="preserve"> </w:t>
+      </w:r>
+      <w:r>
+        <w:t>When adding adjuvants to the vaccine, m</w:t>
+      </w:r>
+      <w:r>
+        <w:t>ature APCs have better ability to present antigens and express high levels of co-stimulatory signals and cytokines</w:t>
       </w:r>
       <w:r>
         <w:t xml:space="preserve"> </w:t>
@@ -838,7 +844,13 @@
         <w:t xml:space="preserve">, leading to the </w:t>
       </w:r>
       <w:r>
-        <w:t xml:space="preserve">release damage-associated molecular patterns (DAMPs). Other </w:t>
+        <w:t xml:space="preserve">release </w:t>
+      </w:r>
+      <w:r>
+        <w:t xml:space="preserve">of </w:t>
+      </w:r>
+      <w:r>
+        <w:t xml:space="preserve">damage-associated molecular patterns (DAMPs). Other </w:t>
       </w:r>
       <w:r>
         <w:lastRenderedPageBreak/>
@@ -1050,7 +1062,19 @@
         <w:t xml:space="preserve"> Some vaccines like conjugated meningococcal vaccines do not need adjuvants because the vaccines themselves elicit a strong immune response.</w:t>
       </w:r>
       <w:r>
-        <w:t xml:space="preserve"> Certain healthy populations, have fully functional immune system and can build a strong response the vaccine antigens.</w:t>
+        <w:t xml:space="preserve"> Certain healthy populations, have fully functional immune system and can build a strong response </w:t>
+      </w:r>
+      <w:r>
+        <w:t xml:space="preserve">to </w:t>
+      </w:r>
+      <w:r>
+        <w:t>the vaccine antigens</w:t>
+      </w:r>
+      <w:r>
+        <w:t xml:space="preserve"> without the need of an adjuvant</w:t>
+      </w:r>
+      <w:r>
+        <w:t>.</w:t>
       </w:r>
     </w:p>
     <w:p>
@@ -1235,7 +1259,13 @@
         <w:pStyle w:val="NumberList"/>
       </w:pPr>
       <w:r>
-        <w:t>f: Myocytes are muscle cells and involved in the contraction of the muscle.</w:t>
+        <w:t xml:space="preserve">f: Myocytes are muscle cells and </w:t>
+      </w:r>
+      <w:r>
+        <w:t xml:space="preserve">ae </w:t>
+      </w:r>
+      <w:r>
+        <w:t>involved in the contraction of the muscle.</w:t>
       </w:r>
     </w:p>
     <w:p>
@@ -1496,72 +1526,79 @@
       <w:pPr>
         <w:pStyle w:val="Body"/>
       </w:pPr>
+      <w:r>
+        <w:t>b</w:t>
+      </w:r>
+      <w:r>
+        <w:t>: Co-stimulation of T cells</w:t>
+      </w:r>
     </w:p>
     <w:p>
       <w:pPr>
         <w:pStyle w:val="Body"/>
       </w:pPr>
       <w:r>
-        <w:t>b</w:t>
-      </w:r>
-      <w:r>
-        <w:t>: Co-stimulation of T cells</w:t>
+        <w:t>T cell activation not only requires the recognition of an MHC complex by the T cell receptor (TCR) but also additional signals from co-stimulatory molecules.</w:t>
       </w:r>
     </w:p>
     <w:p>
       <w:pPr>
         <w:pStyle w:val="Body"/>
       </w:pPr>
-      <w:r>
-        <w:t>T cell activation not only requires the recognition of an MHC complex by the T cell receptor (TCR) but also additional signals from co-stimulatory molecules.</w:t>
-      </w:r>
     </w:p>
     <w:p>
       <w:pPr>
         <w:pStyle w:val="Body"/>
       </w:pPr>
+      <w:r>
+        <w:t xml:space="preserve">Antibodies can bind directly to viruses, bacteria preventing them from attacking or entering host cells. </w:t>
+      </w:r>
+      <w:r>
+        <w:t>Antibodies can initiate the complement cascade that lead</w:t>
+      </w:r>
+      <w:r>
+        <w:t>s</w:t>
+      </w:r>
+      <w:r>
+        <w:t xml:space="preserve"> to the lysis of pathogens, further opsonization, which involves the binding of antibodies to the surface of a pathogen, tagging them for destruction by macrophages or neutrophils</w:t>
+      </w:r>
+      <w:r>
+        <w:t>.</w:t>
+      </w:r>
     </w:p>
     <w:p>
       <w:pPr>
         <w:pStyle w:val="Body"/>
       </w:pPr>
-      <w:r>
-        <w:t xml:space="preserve">Antibodies can bind directly to viruses, bacteria preventing them from attacking or entering host cells. </w:t>
-      </w:r>
-      <w:r>
-        <w:t>Antibodies can initiate the complement cascade that lead</w:t>
-      </w:r>
-      <w:r>
-        <w:t>s</w:t>
-      </w:r>
-      <w:r>
-        <w:t xml:space="preserve"> to the lysis of pathogens, further opsonization, which involves the binding of antibodies to the surface of a pathogen, tagging them for destruction by macrophages or neutrophils</w:t>
-      </w:r>
-      <w:r>
-        <w:t>.</w:t>
-      </w:r>
     </w:p>
     <w:p>
       <w:pPr>
         <w:pStyle w:val="Body"/>
-      </w:pPr>
+        <w:numPr>
+          <w:ilvl w:val="0"/>
+          <w:numId w:val="26"/>
+        </w:numPr>
+      </w:pPr>
+      <w:r>
+        <w:t xml:space="preserve">Which of the following events do not occur during </w:t>
+      </w:r>
+      <w:r>
+        <w:t>immune response</w:t>
+      </w:r>
+      <w:r>
+        <w:t>?</w:t>
+      </w:r>
     </w:p>
     <w:p>
       <w:pPr>
         <w:pStyle w:val="Body"/>
         <w:numPr>
           <w:ilvl w:val="0"/>
-          <w:numId w:val="26"/>
-        </w:numPr>
-      </w:pPr>
-      <w:r>
-        <w:t xml:space="preserve">Which of the following events do not occur during </w:t>
-      </w:r>
-      <w:r>
-        <w:t>immune response</w:t>
-      </w:r>
-      <w:r>
-        <w:t>?</w:t>
+          <w:numId w:val="24"/>
+        </w:numPr>
+      </w:pPr>
+      <w:r>
+        <w:t>Cytokine secretion</w:t>
       </w:r>
     </w:p>
     <w:p>
@@ -1573,7 +1610,7 @@
         </w:numPr>
       </w:pPr>
       <w:r>
-        <w:t>Cytokine secretion</w:t>
+        <w:t>Chemokine secretion</w:t>
       </w:r>
     </w:p>
     <w:p>
@@ -1585,7 +1622,10 @@
         </w:numPr>
       </w:pPr>
       <w:r>
-        <w:t>Chemokine secretion</w:t>
+        <w:t>R</w:t>
+      </w:r>
+      <w:r>
+        <w:t>ecruitment of innate immune cells</w:t>
       </w:r>
     </w:p>
     <w:p>
@@ -1597,35 +1637,18 @@
         </w:numPr>
       </w:pPr>
       <w:r>
-        <w:t>R</w:t>
-      </w:r>
-      <w:r>
-        <w:t>ecruitment of innate immune cells</w:t>
+        <w:t>Constriction of blood vessels</w:t>
       </w:r>
     </w:p>
     <w:p>
       <w:pPr>
         <w:pStyle w:val="Body"/>
-        <w:numPr>
-          <w:ilvl w:val="0"/>
-          <w:numId w:val="24"/>
-        </w:numPr>
-      </w:pPr>
-      <w:r>
-        <w:t>Constriction of blood vessels</w:t>
-      </w:r>
-    </w:p>
-    <w:p>
-      <w:pPr>
-        <w:pStyle w:val="Body"/>
-      </w:pPr>
-    </w:p>
-    <w:p>
-      <w:pPr>
-        <w:pStyle w:val="Body"/>
-      </w:pPr>
-      <w:r>
-        <w:t xml:space="preserve">D: </w:t>
+      </w:pPr>
+      <w:r>
+        <w:t>d</w:t>
+      </w:r>
+      <w:r>
+        <w:t xml:space="preserve">: </w:t>
       </w:r>
       <w:r>
         <w:t xml:space="preserve">constriction of </w:t>
@@ -1745,7 +1768,6 @@
         <w:divId w:val="347871347"/>
       </w:pPr>
       <w:r>
-        <w:lastRenderedPageBreak/>
         <w:t>Dendritic cells</w:t>
       </w:r>
     </w:p>
@@ -1768,91 +1790,8 @@
         <w:divId w:val="347871347"/>
       </w:pPr>
       <w:r>
+        <w:lastRenderedPageBreak/>
         <w:t>Only a and b, macrophages and dendritic cells are part of the innate immunity system.</w:t>
-      </w:r>
-    </w:p>
-    <w:p>
-      <w:pPr>
-        <w:pStyle w:val="Body"/>
-        <w:numPr>
-          <w:ilvl w:val="0"/>
-          <w:numId w:val="26"/>
-        </w:numPr>
-        <w:divId w:val="347871347"/>
-      </w:pPr>
-      <w:r>
-        <w:t>In which part of the body B cells are created</w:t>
-      </w:r>
-      <w:r>
-        <w:t xml:space="preserve"> in adults</w:t>
-      </w:r>
-      <w:r>
-        <w:t>?</w:t>
-      </w:r>
-    </w:p>
-    <w:p>
-      <w:pPr>
-        <w:pStyle w:val="Body"/>
-        <w:numPr>
-          <w:ilvl w:val="0"/>
-          <w:numId w:val="29"/>
-        </w:numPr>
-        <w:divId w:val="347871347"/>
-      </w:pPr>
-      <w:r>
-        <w:t>Thymus</w:t>
-      </w:r>
-    </w:p>
-    <w:p>
-      <w:pPr>
-        <w:pStyle w:val="Body"/>
-        <w:numPr>
-          <w:ilvl w:val="0"/>
-          <w:numId w:val="29"/>
-        </w:numPr>
-        <w:divId w:val="347871347"/>
-      </w:pPr>
-      <w:r>
-        <w:t>Spleen</w:t>
-      </w:r>
-    </w:p>
-    <w:p>
-      <w:pPr>
-        <w:pStyle w:val="Body"/>
-        <w:numPr>
-          <w:ilvl w:val="0"/>
-          <w:numId w:val="29"/>
-        </w:numPr>
-        <w:divId w:val="347871347"/>
-      </w:pPr>
-      <w:r>
-        <w:t>Liver</w:t>
-      </w:r>
-    </w:p>
-    <w:p>
-      <w:pPr>
-        <w:pStyle w:val="Body"/>
-        <w:numPr>
-          <w:ilvl w:val="0"/>
-          <w:numId w:val="29"/>
-        </w:numPr>
-        <w:divId w:val="347871347"/>
-      </w:pPr>
-      <w:r>
-        <w:t>Lymph nodes</w:t>
-      </w:r>
-    </w:p>
-    <w:p>
-      <w:pPr>
-        <w:pStyle w:val="Body"/>
-        <w:numPr>
-          <w:ilvl w:val="0"/>
-          <w:numId w:val="29"/>
-        </w:numPr>
-        <w:divId w:val="347871347"/>
-      </w:pPr>
-      <w:r>
-        <w:t>Bone marrow</w:t>
       </w:r>
     </w:p>
     <w:p>
@@ -1864,16 +1803,85 @@
     <w:p>
       <w:pPr>
         <w:pStyle w:val="Body"/>
+        <w:numPr>
+          <w:ilvl w:val="0"/>
+          <w:numId w:val="26"/>
+        </w:numPr>
         <w:divId w:val="347871347"/>
       </w:pPr>
       <w:r>
-        <w:t xml:space="preserve">e: </w:t>
-      </w:r>
-      <w:r>
-        <w:t xml:space="preserve">B cells are created in the bone </w:t>
-      </w:r>
-      <w:r>
-        <w:t>marrow.</w:t>
+        <w:t>In which part of the body B cells are created</w:t>
+      </w:r>
+      <w:r>
+        <w:t xml:space="preserve"> in adults</w:t>
+      </w:r>
+      <w:r>
+        <w:t>?</w:t>
+      </w:r>
+    </w:p>
+    <w:p>
+      <w:pPr>
+        <w:pStyle w:val="Body"/>
+        <w:numPr>
+          <w:ilvl w:val="0"/>
+          <w:numId w:val="29"/>
+        </w:numPr>
+        <w:divId w:val="347871347"/>
+      </w:pPr>
+      <w:r>
+        <w:t>Thymus</w:t>
+      </w:r>
+    </w:p>
+    <w:p>
+      <w:pPr>
+        <w:pStyle w:val="Body"/>
+        <w:numPr>
+          <w:ilvl w:val="0"/>
+          <w:numId w:val="29"/>
+        </w:numPr>
+        <w:divId w:val="347871347"/>
+      </w:pPr>
+      <w:r>
+        <w:t>Spleen</w:t>
+      </w:r>
+    </w:p>
+    <w:p>
+      <w:pPr>
+        <w:pStyle w:val="Body"/>
+        <w:numPr>
+          <w:ilvl w:val="0"/>
+          <w:numId w:val="29"/>
+        </w:numPr>
+        <w:divId w:val="347871347"/>
+      </w:pPr>
+      <w:r>
+        <w:t>Liver</w:t>
+      </w:r>
+    </w:p>
+    <w:p>
+      <w:pPr>
+        <w:pStyle w:val="Body"/>
+        <w:numPr>
+          <w:ilvl w:val="0"/>
+          <w:numId w:val="29"/>
+        </w:numPr>
+        <w:divId w:val="347871347"/>
+      </w:pPr>
+      <w:r>
+        <w:t>Lymph nodes</w:t>
+      </w:r>
+    </w:p>
+    <w:p>
+      <w:pPr>
+        <w:pStyle w:val="Body"/>
+        <w:numPr>
+          <w:ilvl w:val="0"/>
+          <w:numId w:val="29"/>
+        </w:numPr>
+        <w:divId w:val="347871347"/>
+      </w:pPr>
+      <w:r>
+        <w:t>Bone marrow</w:t>
       </w:r>
     </w:p>
     <w:p>
@@ -1882,59 +1890,13 @@
         <w:divId w:val="347871347"/>
       </w:pPr>
       <w:r>
-        <w:t xml:space="preserve"> </w:t>
-      </w:r>
-    </w:p>
-    <w:p>
-      <w:pPr>
-        <w:pStyle w:val="Body"/>
-        <w:numPr>
-          <w:ilvl w:val="0"/>
-          <w:numId w:val="26"/>
-        </w:numPr>
-        <w:divId w:val="347871347"/>
-      </w:pPr>
-      <w:r>
-        <w:t>Which mature B cells can become?</w:t>
-      </w:r>
-    </w:p>
-    <w:p>
-      <w:pPr>
-        <w:pStyle w:val="Body"/>
-        <w:numPr>
-          <w:ilvl w:val="0"/>
-          <w:numId w:val="30"/>
-        </w:numPr>
-        <w:divId w:val="347871347"/>
-      </w:pPr>
-      <w:r>
-        <w:t>Plasma cells</w:t>
-      </w:r>
-    </w:p>
-    <w:p>
-      <w:pPr>
-        <w:pStyle w:val="Body"/>
-        <w:numPr>
-          <w:ilvl w:val="0"/>
-          <w:numId w:val="30"/>
-        </w:numPr>
-        <w:divId w:val="347871347"/>
-      </w:pPr>
-      <w:r>
-        <w:t>Memory cells</w:t>
-      </w:r>
-    </w:p>
-    <w:p>
-      <w:pPr>
-        <w:pStyle w:val="Body"/>
-        <w:numPr>
-          <w:ilvl w:val="0"/>
-          <w:numId w:val="30"/>
-        </w:numPr>
-        <w:divId w:val="347871347"/>
-      </w:pPr>
-      <w:r>
-        <w:t>Hematopoietic stem cells (HSC)</w:t>
+        <w:t xml:space="preserve">e: </w:t>
+      </w:r>
+      <w:r>
+        <w:t xml:space="preserve">B cells are created in the bone </w:t>
+      </w:r>
+      <w:r>
+        <w:t>marrow.</w:t>
       </w:r>
     </w:p>
     <w:p>
@@ -1943,10 +1905,59 @@
         <w:divId w:val="347871347"/>
       </w:pPr>
       <w:r>
-        <w:t xml:space="preserve">a </w:t>
-      </w:r>
-      <w:r>
-        <w:t>and b: HSC cells can develop into B cells not the reverse.</w:t>
+        <w:t xml:space="preserve"> </w:t>
+      </w:r>
+    </w:p>
+    <w:p>
+      <w:pPr>
+        <w:pStyle w:val="Body"/>
+        <w:numPr>
+          <w:ilvl w:val="0"/>
+          <w:numId w:val="26"/>
+        </w:numPr>
+        <w:divId w:val="347871347"/>
+      </w:pPr>
+      <w:r>
+        <w:t>Which mature B cells can become?</w:t>
+      </w:r>
+    </w:p>
+    <w:p>
+      <w:pPr>
+        <w:pStyle w:val="Body"/>
+        <w:numPr>
+          <w:ilvl w:val="0"/>
+          <w:numId w:val="30"/>
+        </w:numPr>
+        <w:divId w:val="347871347"/>
+      </w:pPr>
+      <w:r>
+        <w:t>Plasma cells</w:t>
+      </w:r>
+    </w:p>
+    <w:p>
+      <w:pPr>
+        <w:pStyle w:val="Body"/>
+        <w:numPr>
+          <w:ilvl w:val="0"/>
+          <w:numId w:val="30"/>
+        </w:numPr>
+        <w:divId w:val="347871347"/>
+      </w:pPr>
+      <w:r>
+        <w:t>Memory cells</w:t>
+      </w:r>
+    </w:p>
+    <w:p>
+      <w:pPr>
+        <w:pStyle w:val="Body"/>
+        <w:numPr>
+          <w:ilvl w:val="0"/>
+          <w:numId w:val="30"/>
+        </w:numPr>
+        <w:divId w:val="347871347"/>
+      </w:pPr>
+      <w:r>
+        <w:t>Hematopoietic stem cells (HSC)</w:t>
       </w:r>
     </w:p>
     <w:p>
@@ -1954,57 +1965,17 @@
         <w:pStyle w:val="Body"/>
         <w:divId w:val="347871347"/>
       </w:pPr>
-    </w:p>
-    <w:p>
-      <w:pPr>
-        <w:pStyle w:val="Body"/>
-        <w:numPr>
-          <w:ilvl w:val="0"/>
-          <w:numId w:val="26"/>
-        </w:numPr>
-        <w:divId w:val="347871347"/>
-      </w:pPr>
-      <w:r>
-        <w:t>Typical time after infection to the start of the adaptive immune response:</w:t>
-      </w:r>
-    </w:p>
-    <w:p>
-      <w:pPr>
-        <w:pStyle w:val="Body"/>
-        <w:numPr>
-          <w:ilvl w:val="0"/>
-          <w:numId w:val="31"/>
-        </w:numPr>
-        <w:divId w:val="347871347"/>
-      </w:pPr>
-      <w:r>
-        <w:t>Minutes</w:t>
-      </w:r>
-    </w:p>
-    <w:p>
-      <w:pPr>
-        <w:pStyle w:val="Body"/>
-        <w:numPr>
-          <w:ilvl w:val="0"/>
-          <w:numId w:val="31"/>
-        </w:numPr>
-        <w:divId w:val="347871347"/>
-      </w:pPr>
-      <w:r>
-        <w:t>Hours</w:t>
-      </w:r>
-    </w:p>
-    <w:p>
-      <w:pPr>
-        <w:pStyle w:val="Body"/>
-        <w:numPr>
-          <w:ilvl w:val="0"/>
-          <w:numId w:val="31"/>
-        </w:numPr>
-        <w:divId w:val="347871347"/>
-      </w:pPr>
-      <w:r>
-        <w:t>Days</w:t>
+      <w:r>
+        <w:t xml:space="preserve">a </w:t>
+      </w:r>
+      <w:r>
+        <w:t>and b: HSC</w:t>
+      </w:r>
+      <w:r>
+        <w:t>s</w:t>
+      </w:r>
+      <w:r>
+        <w:t xml:space="preserve"> can develop into B cells not the reverse.</w:t>
       </w:r>
     </w:p>
     <w:p>
@@ -2012,23 +1983,57 @@
         <w:pStyle w:val="Body"/>
         <w:divId w:val="347871347"/>
       </w:pPr>
-      <w:r>
-        <w:t xml:space="preserve">b and c: </w:t>
-      </w:r>
-      <w:r>
-        <w:t xml:space="preserve">Hours or days: it takes some time for the lymphocytes to have differentiated into antigen specific T and B cell, to proliferate and differentiate into </w:t>
-      </w:r>
-      <w:r>
-        <w:t>cytotoxic lymphocytes cells (</w:t>
-      </w:r>
-      <w:r>
-        <w:t>CTL</w:t>
-      </w:r>
-      <w:r>
-        <w:t>; or NK, CD4+ and CD8+ cells)</w:t>
-      </w:r>
-      <w:r>
-        <w:t>.</w:t>
+    </w:p>
+    <w:p>
+      <w:pPr>
+        <w:pStyle w:val="Body"/>
+        <w:numPr>
+          <w:ilvl w:val="0"/>
+          <w:numId w:val="26"/>
+        </w:numPr>
+        <w:divId w:val="347871347"/>
+      </w:pPr>
+      <w:r>
+        <w:t>Typical time after infection to the start of the adaptive immune response:</w:t>
+      </w:r>
+    </w:p>
+    <w:p>
+      <w:pPr>
+        <w:pStyle w:val="Body"/>
+        <w:numPr>
+          <w:ilvl w:val="0"/>
+          <w:numId w:val="31"/>
+        </w:numPr>
+        <w:divId w:val="347871347"/>
+      </w:pPr>
+      <w:r>
+        <w:t>Minutes</w:t>
+      </w:r>
+    </w:p>
+    <w:p>
+      <w:pPr>
+        <w:pStyle w:val="Body"/>
+        <w:numPr>
+          <w:ilvl w:val="0"/>
+          <w:numId w:val="31"/>
+        </w:numPr>
+        <w:divId w:val="347871347"/>
+      </w:pPr>
+      <w:r>
+        <w:t>Hours</w:t>
+      </w:r>
+    </w:p>
+    <w:p>
+      <w:pPr>
+        <w:pStyle w:val="Body"/>
+        <w:numPr>
+          <w:ilvl w:val="0"/>
+          <w:numId w:val="31"/>
+        </w:numPr>
+        <w:divId w:val="347871347"/>
+      </w:pPr>
+      <w:r>
+        <w:t>Days</w:t>
       </w:r>
     </w:p>
     <w:p>
@@ -2036,6 +2041,27 @@
         <w:pStyle w:val="Body"/>
         <w:divId w:val="347871347"/>
       </w:pPr>
+      <w:r>
+        <w:t xml:space="preserve">b and c: </w:t>
+      </w:r>
+      <w:r>
+        <w:t xml:space="preserve">Hours or days: it takes some time for the lymphocytes to have differentiated into antigen specific T and B cell, to proliferate and differentiate into </w:t>
+      </w:r>
+      <w:r>
+        <w:t>cytotoxic lymphocytes cells (</w:t>
+      </w:r>
+      <w:r>
+        <w:t>CTL</w:t>
+      </w:r>
+      <w:r>
+        <w:t>:</w:t>
+      </w:r>
+      <w:r>
+        <w:t xml:space="preserve"> NK, CD4+ and CD8+ cells)</w:t>
+      </w:r>
+      <w:r>
+        <w:t>.</w:t>
+      </w:r>
     </w:p>
     <w:p>
       <w:pPr>
@@ -2046,6 +2072,12 @@
     <w:p>
       <w:pPr>
         <w:pStyle w:val="Body"/>
+        <w:divId w:val="347871347"/>
+      </w:pPr>
+    </w:p>
+    <w:p>
+      <w:pPr>
+        <w:pStyle w:val="Body"/>
         <w:numPr>
           <w:ilvl w:val="0"/>
           <w:numId w:val="26"/>
@@ -2120,14 +2152,6 @@
     <w:p>
       <w:pPr>
         <w:pStyle w:val="Body"/>
-        <w:ind w:left="360"/>
-        <w:divId w:val="347871347"/>
-      </w:pPr>
-    </w:p>
-    <w:p>
-      <w:pPr>
-        <w:pStyle w:val="Body"/>
-        <w:ind w:left="360"/>
         <w:divId w:val="347871347"/>
       </w:pPr>
       <w:r>
@@ -2140,7 +2164,7 @@
     <w:sdt>
       <w:sdtPr>
         <w:rPr>
-          <w:rFonts w:cs="Arial"/>
+          <w:rFonts w:ascii="Times New Roman" w:eastAsiaTheme="minorEastAsia" w:hAnsi="Times New Roman" w:cs="Arial"/>
           <w:bCs/>
           <w:szCs w:val="22"/>
         </w:rPr>
@@ -2153,7 +2177,7 @@
       </w:sdtPr>
       <w:sdtEndPr>
         <w:rPr>
-          <w:rFonts w:ascii="Times New Roman" w:eastAsiaTheme="minorEastAsia" w:hAnsi="Times New Roman" w:cs="Times New Roman"/>
+          <w:rFonts w:cs="Times New Roman"/>
           <w:bCs w:val="0"/>
           <w:szCs w:val="24"/>
         </w:rPr>
@@ -2383,7 +2407,7 @@
                   </a:ln>
                   <a:extLst>
                     <a:ext uri="{FAA26D3D-D897-4be2-8F04-BA451C77F1D7}">
-                      <ma14:placeholderFlag xmlns:ma14="http://schemas.microsoft.com/office/mac/drawingml/2011/main" xmlns:w="http://schemas.openxmlformats.org/wordprocessingml/2006/main" xmlns:w10="urn:schemas-microsoft-com:office:word" xmlns:v="urn:schemas-microsoft-com:vml" xmlns:o="urn:schemas-microsoft-com:office:office" xmlns:mv="urn:schemas-microsoft-com:mac:vml" xmlns:mo="http://schemas.microsoft.com/office/mac/office/2008/main" xmlns=""/>
+                      <ma14:placeholderFlag xmlns="" xmlns:mo="http://schemas.microsoft.com/office/mac/office/2008/main" xmlns:mv="urn:schemas-microsoft-com:mac:vml" xmlns:o="urn:schemas-microsoft-com:office:office" xmlns:v="urn:schemas-microsoft-com:vml" xmlns:w10="urn:schemas-microsoft-com:office:word" xmlns:w="http://schemas.openxmlformats.org/wordprocessingml/2006/main" xmlns:ma14="http://schemas.microsoft.com/office/mac/drawingml/2011/main"/>
                     </a:ext>
                   </a:extLst>
                 </pic:spPr>
@@ -4545,7 +4569,7 @@
       <w:lvlText w:val="%1)"/>
       <w:lvlJc w:val="left"/>
       <w:pPr>
-        <w:ind w:left="1080" w:hanging="360"/>
+        <w:ind w:left="720" w:hanging="360"/>
       </w:pPr>
       <w:rPr>
         <w:rFonts w:ascii="Arial" w:eastAsia="Times New Roman" w:hAnsi="Arial" w:cs="Arial"/>
@@ -4557,7 +4581,7 @@
       <w:lvlText w:val="%2."/>
       <w:lvlJc w:val="left"/>
       <w:pPr>
-        <w:ind w:left="1800" w:hanging="360"/>
+        <w:ind w:left="1440" w:hanging="360"/>
       </w:pPr>
     </w:lvl>
     <w:lvl w:ilvl="2" w:tplc="0409001B" w:tentative="1">
@@ -4566,7 +4590,7 @@
       <w:lvlText w:val="%3."/>
       <w:lvlJc w:val="right"/>
       <w:pPr>
-        <w:ind w:left="2520" w:hanging="180"/>
+        <w:ind w:left="2160" w:hanging="180"/>
       </w:pPr>
     </w:lvl>
     <w:lvl w:ilvl="3" w:tplc="0409000F" w:tentative="1">
@@ -4575,7 +4599,7 @@
       <w:lvlText w:val="%4."/>
       <w:lvlJc w:val="left"/>
       <w:pPr>
-        <w:ind w:left="3240" w:hanging="360"/>
+        <w:ind w:left="2880" w:hanging="360"/>
       </w:pPr>
     </w:lvl>
     <w:lvl w:ilvl="4" w:tplc="04090019" w:tentative="1">
@@ -4584,7 +4608,7 @@
       <w:lvlText w:val="%5."/>
       <w:lvlJc w:val="left"/>
       <w:pPr>
-        <w:ind w:left="3960" w:hanging="360"/>
+        <w:ind w:left="3600" w:hanging="360"/>
       </w:pPr>
     </w:lvl>
     <w:lvl w:ilvl="5" w:tplc="0409001B" w:tentative="1">
@@ -4593,7 +4617,7 @@
       <w:lvlText w:val="%6."/>
       <w:lvlJc w:val="right"/>
       <w:pPr>
-        <w:ind w:left="4680" w:hanging="180"/>
+        <w:ind w:left="4320" w:hanging="180"/>
       </w:pPr>
     </w:lvl>
     <w:lvl w:ilvl="6" w:tplc="0409000F" w:tentative="1">
@@ -4602,7 +4626,7 @@
       <w:lvlText w:val="%7."/>
       <w:lvlJc w:val="left"/>
       <w:pPr>
-        <w:ind w:left="5400" w:hanging="360"/>
+        <w:ind w:left="5040" w:hanging="360"/>
       </w:pPr>
     </w:lvl>
     <w:lvl w:ilvl="7" w:tplc="04090019" w:tentative="1">
@@ -4611,7 +4635,7 @@
       <w:lvlText w:val="%8."/>
       <w:lvlJc w:val="left"/>
       <w:pPr>
-        <w:ind w:left="6120" w:hanging="360"/>
+        <w:ind w:left="5760" w:hanging="360"/>
       </w:pPr>
     </w:lvl>
     <w:lvl w:ilvl="8" w:tplc="0409001B" w:tentative="1">
@@ -4620,7 +4644,7 @@
       <w:lvlText w:val="%9."/>
       <w:lvlJc w:val="right"/>
       <w:pPr>
-        <w:ind w:left="6840" w:hanging="180"/>
+        <w:ind w:left="6480" w:hanging="180"/>
       </w:pPr>
     </w:lvl>
   </w:abstractNum>
@@ -6069,6 +6093,7 @@
   </w:compat>
   <w:rsids>
     <w:rsidRoot w:val="00A03F35"/>
+    <w:rsid w:val="00082EEE"/>
     <w:rsid w:val="000B07C5"/>
     <w:rsid w:val="000F1239"/>
     <w:rsid w:val="004327DC"/>

</xml_diff>